<commit_message>
xong bai tap 1 part 2 javascript
</commit_message>
<xml_diff>
--- a/javascript/hinhanh.docx
+++ b/javascript/hinhanh.docx
@@ -144,6 +144,94 @@
     <w:p>
       <w:r>
         <w:t>Bai4:</w:t>
+      </w:r>
+    </w:p>
+    <w:p>
+      <w:r>
+        <w:drawing>
+          <wp:inline distT="0" distB="0" distL="0" distR="0" wp14:anchorId="15A0C3DF" wp14:editId="0F654D43">
+            <wp:extent cx="5943600" cy="2190115"/>
+            <wp:effectExtent l="0" t="0" r="0" b="635"/>
+            <wp:docPr id="4" name="Picture 4"/>
+            <wp:cNvGraphicFramePr>
+              <a:graphicFrameLocks xmlns:a="http://schemas.openxmlformats.org/drawingml/2006/main" noChangeAspect="1"/>
+            </wp:cNvGraphicFramePr>
+            <a:graphic xmlns:a="http://schemas.openxmlformats.org/drawingml/2006/main">
+              <a:graphicData uri="http://schemas.openxmlformats.org/drawingml/2006/picture">
+                <pic:pic xmlns:pic="http://schemas.openxmlformats.org/drawingml/2006/picture">
+                  <pic:nvPicPr>
+                    <pic:cNvPr id="1" name=""/>
+                    <pic:cNvPicPr/>
+                  </pic:nvPicPr>
+                  <pic:blipFill>
+                    <a:blip r:embed="rId7"/>
+                    <a:stretch>
+                      <a:fillRect/>
+                    </a:stretch>
+                  </pic:blipFill>
+                  <pic:spPr>
+                    <a:xfrm>
+                      <a:off x="0" y="0"/>
+                      <a:ext cx="5943600" cy="2190115"/>
+                    </a:xfrm>
+                    <a:prstGeom prst="rect">
+                      <a:avLst/>
+                    </a:prstGeom>
+                  </pic:spPr>
+                </pic:pic>
+              </a:graphicData>
+            </a:graphic>
+          </wp:inline>
+        </w:drawing>
+      </w:r>
+    </w:p>
+    <w:p>
+      <w:r>
+        <w:t>Part2</w:t>
+      </w:r>
+    </w:p>
+    <w:p>
+      <w:r>
+        <w:t>Bai 1:</w:t>
+      </w:r>
+    </w:p>
+    <w:p>
+      <w:r>
+        <w:drawing>
+          <wp:inline distT="0" distB="0" distL="0" distR="0" wp14:anchorId="0CC3ED7B" wp14:editId="65AB3270">
+            <wp:extent cx="5943600" cy="2383790"/>
+            <wp:effectExtent l="0" t="0" r="0" b="0"/>
+            <wp:docPr id="5" name="Picture 5"/>
+            <wp:cNvGraphicFramePr>
+              <a:graphicFrameLocks xmlns:a="http://schemas.openxmlformats.org/drawingml/2006/main" noChangeAspect="1"/>
+            </wp:cNvGraphicFramePr>
+            <a:graphic xmlns:a="http://schemas.openxmlformats.org/drawingml/2006/main">
+              <a:graphicData uri="http://schemas.openxmlformats.org/drawingml/2006/picture">
+                <pic:pic xmlns:pic="http://schemas.openxmlformats.org/drawingml/2006/picture">
+                  <pic:nvPicPr>
+                    <pic:cNvPr id="1" name=""/>
+                    <pic:cNvPicPr/>
+                  </pic:nvPicPr>
+                  <pic:blipFill>
+                    <a:blip r:embed="rId8"/>
+                    <a:stretch>
+                      <a:fillRect/>
+                    </a:stretch>
+                  </pic:blipFill>
+                  <pic:spPr>
+                    <a:xfrm>
+                      <a:off x="0" y="0"/>
+                      <a:ext cx="5943600" cy="2383790"/>
+                    </a:xfrm>
+                    <a:prstGeom prst="rect">
+                      <a:avLst/>
+                    </a:prstGeom>
+                  </pic:spPr>
+                </pic:pic>
+              </a:graphicData>
+            </a:graphic>
+          </wp:inline>
+        </w:drawing>
       </w:r>
       <w:bookmarkStart w:id="0" w:name="_GoBack"/>
       <w:bookmarkEnd w:id="0"/>

</xml_diff>

<commit_message>
xong bai tap 2 part 2 javascript
</commit_message>
<xml_diff>
--- a/javascript/hinhanh.docx
+++ b/javascript/hinhanh.docx
@@ -222,6 +222,51 @@
                     <a:xfrm>
                       <a:off x="0" y="0"/>
                       <a:ext cx="5943600" cy="2383790"/>
+                    </a:xfrm>
+                    <a:prstGeom prst="rect">
+                      <a:avLst/>
+                    </a:prstGeom>
+                  </pic:spPr>
+                </pic:pic>
+              </a:graphicData>
+            </a:graphic>
+          </wp:inline>
+        </w:drawing>
+      </w:r>
+    </w:p>
+    <w:p>
+      <w:r>
+        <w:t>Bai 2:</w:t>
+      </w:r>
+    </w:p>
+    <w:p>
+      <w:r>
+        <w:lastRenderedPageBreak/>
+        <w:drawing>
+          <wp:inline distT="0" distB="0" distL="0" distR="0" wp14:anchorId="64176C8F" wp14:editId="7372C607">
+            <wp:extent cx="5943600" cy="2053590"/>
+            <wp:effectExtent l="0" t="0" r="0" b="3810"/>
+            <wp:docPr id="6" name="Picture 6"/>
+            <wp:cNvGraphicFramePr>
+              <a:graphicFrameLocks xmlns:a="http://schemas.openxmlformats.org/drawingml/2006/main" noChangeAspect="1"/>
+            </wp:cNvGraphicFramePr>
+            <a:graphic xmlns:a="http://schemas.openxmlformats.org/drawingml/2006/main">
+              <a:graphicData uri="http://schemas.openxmlformats.org/drawingml/2006/picture">
+                <pic:pic xmlns:pic="http://schemas.openxmlformats.org/drawingml/2006/picture">
+                  <pic:nvPicPr>
+                    <pic:cNvPr id="1" name=""/>
+                    <pic:cNvPicPr/>
+                  </pic:nvPicPr>
+                  <pic:blipFill>
+                    <a:blip r:embed="rId9"/>
+                    <a:stretch>
+                      <a:fillRect/>
+                    </a:stretch>
+                  </pic:blipFill>
+                  <pic:spPr>
+                    <a:xfrm>
+                      <a:off x="0" y="0"/>
+                      <a:ext cx="5943600" cy="2053590"/>
                     </a:xfrm>
                     <a:prstGeom prst="rect">
                       <a:avLst/>

</xml_diff>

<commit_message>
xong bai tap 3 part 2 javascript
</commit_message>
<xml_diff>
--- a/javascript/hinhanh.docx
+++ b/javascript/hinhanh.docx
@@ -267,6 +267,50 @@
                     <a:xfrm>
                       <a:off x="0" y="0"/>
                       <a:ext cx="5943600" cy="2053590"/>
+                    </a:xfrm>
+                    <a:prstGeom prst="rect">
+                      <a:avLst/>
+                    </a:prstGeom>
+                  </pic:spPr>
+                </pic:pic>
+              </a:graphicData>
+            </a:graphic>
+          </wp:inline>
+        </w:drawing>
+      </w:r>
+    </w:p>
+    <w:p>
+      <w:r>
+        <w:t>Bai 3:</w:t>
+      </w:r>
+    </w:p>
+    <w:p>
+      <w:r>
+        <w:drawing>
+          <wp:inline distT="0" distB="0" distL="0" distR="0" wp14:anchorId="29D15CB5" wp14:editId="330362E8">
+            <wp:extent cx="5943600" cy="2364740"/>
+            <wp:effectExtent l="0" t="0" r="0" b="0"/>
+            <wp:docPr id="7" name="Picture 7"/>
+            <wp:cNvGraphicFramePr>
+              <a:graphicFrameLocks xmlns:a="http://schemas.openxmlformats.org/drawingml/2006/main" noChangeAspect="1"/>
+            </wp:cNvGraphicFramePr>
+            <a:graphic xmlns:a="http://schemas.openxmlformats.org/drawingml/2006/main">
+              <a:graphicData uri="http://schemas.openxmlformats.org/drawingml/2006/picture">
+                <pic:pic xmlns:pic="http://schemas.openxmlformats.org/drawingml/2006/picture">
+                  <pic:nvPicPr>
+                    <pic:cNvPr id="1" name=""/>
+                    <pic:cNvPicPr/>
+                  </pic:nvPicPr>
+                  <pic:blipFill>
+                    <a:blip r:embed="rId10"/>
+                    <a:stretch>
+                      <a:fillRect/>
+                    </a:stretch>
+                  </pic:blipFill>
+                  <pic:spPr>
+                    <a:xfrm>
+                      <a:off x="0" y="0"/>
+                      <a:ext cx="5943600" cy="2364740"/>
                     </a:xfrm>
                     <a:prstGeom prst="rect">
                       <a:avLst/>

</xml_diff>